<commit_message>
Updated notes and lab instrucitons
</commit_message>
<xml_diff>
--- a/Labs/Lab02/Lab2AInstructions_CS295N.docx
+++ b/Labs/Lab02/Lab2AInstructions_CS295N.docx
@@ -578,7 +578,7 @@
         <w:pStyle w:val="ListParagraph"/>
         <w:numPr>
           <w:ilvl w:val="0"/>
-          <w:numId w:val="8"/>
+          <w:numId w:val="11"/>
         </w:numPr>
         <w:autoSpaceDE w:val="0"/>
         <w:autoSpaceDN w:val="0"/>
@@ -651,7 +651,7 @@
         <w:pStyle w:val="ListParagraph"/>
         <w:numPr>
           <w:ilvl w:val="1"/>
-          <w:numId w:val="8"/>
+          <w:numId w:val="11"/>
         </w:numPr>
         <w:autoSpaceDE w:val="0"/>
         <w:autoSpaceDN w:val="0"/>
@@ -697,7 +697,7 @@
         <w:pStyle w:val="ListParagraph"/>
         <w:numPr>
           <w:ilvl w:val="1"/>
-          <w:numId w:val="8"/>
+          <w:numId w:val="11"/>
         </w:numPr>
         <w:autoSpaceDE w:val="0"/>
         <w:autoSpaceDN w:val="0"/>
@@ -743,7 +743,7 @@
         <w:pStyle w:val="ListParagraph"/>
         <w:numPr>
           <w:ilvl w:val="2"/>
-          <w:numId w:val="8"/>
+          <w:numId w:val="11"/>
         </w:numPr>
         <w:autoSpaceDE w:val="0"/>
         <w:autoSpaceDN w:val="0"/>
@@ -802,7 +802,7 @@
         <w:pStyle w:val="ListParagraph"/>
         <w:numPr>
           <w:ilvl w:val="2"/>
-          <w:numId w:val="8"/>
+          <w:numId w:val="11"/>
         </w:numPr>
         <w:autoSpaceDE w:val="0"/>
         <w:autoSpaceDN w:val="0"/>
@@ -859,7 +859,7 @@
         <w:pStyle w:val="ListParagraph"/>
         <w:numPr>
           <w:ilvl w:val="0"/>
-          <w:numId w:val="8"/>
+          <w:numId w:val="11"/>
         </w:numPr>
         <w:spacing w:after="0" w:line="240" w:lineRule="auto"/>
         <w:rPr>
@@ -874,7 +874,31 @@
           <w:sz w:val="24"/>
           <w:szCs w:val="24"/>
         </w:rPr>
-        <w:t>Implement the domain model in C#</w:t>
+        <w:t xml:space="preserve">Implement </w:t>
+      </w:r>
+      <w:r>
+        <w:rPr>
+          <w:rFonts w:asciiTheme="minorHAnsi" w:hAnsiTheme="minorHAnsi" w:cstheme="majorHAnsi"/>
+          <w:sz w:val="24"/>
+          <w:szCs w:val="24"/>
+        </w:rPr>
+        <w:t xml:space="preserve">(write the code) </w:t>
+      </w:r>
+      <w:r>
+        <w:rPr>
+          <w:rFonts w:asciiTheme="minorHAnsi" w:hAnsiTheme="minorHAnsi" w:cstheme="majorHAnsi"/>
+          <w:sz w:val="24"/>
+          <w:szCs w:val="24"/>
+        </w:rPr>
+        <w:t xml:space="preserve">for </w:t>
+      </w:r>
+      <w:r>
+        <w:rPr>
+          <w:rFonts w:asciiTheme="minorHAnsi" w:hAnsiTheme="minorHAnsi" w:cstheme="majorHAnsi"/>
+          <w:sz w:val="24"/>
+          <w:szCs w:val="24"/>
+        </w:rPr>
+        <w:t>the domain model in C#</w:t>
       </w:r>
     </w:p>
     <w:p>
@@ -892,22 +916,72 @@
         <w:spacing w:after="0" w:line="240" w:lineRule="auto"/>
         <w:rPr>
           <w:rFonts w:asciiTheme="minorHAnsi" w:hAnsiTheme="minorHAnsi" w:cstheme="majorHAnsi"/>
+          <w:i/>
+          <w:sz w:val="24"/>
+          <w:szCs w:val="24"/>
+        </w:rPr>
+      </w:pPr>
+    </w:p>
+    <w:p>
+      <w:pPr>
+        <w:spacing w:after="0" w:line="240" w:lineRule="auto"/>
+        <w:rPr>
+          <w:rFonts w:asciiTheme="minorHAnsi" w:hAnsiTheme="minorHAnsi" w:cstheme="majorHAnsi"/>
+          <w:i/>
+          <w:sz w:val="24"/>
+          <w:szCs w:val="24"/>
+        </w:rPr>
+      </w:pPr>
+      <w:r>
+        <w:rPr>
+          <w:rFonts w:asciiTheme="minorHAnsi" w:hAnsiTheme="minorHAnsi" w:cstheme="majorHAnsi"/>
+          <w:i/>
+          <w:sz w:val="24"/>
+          <w:szCs w:val="24"/>
+        </w:rPr>
+        <w:t>More</w:t>
+      </w:r>
+      <w:r>
+        <w:rPr>
+          <w:rFonts w:asciiTheme="minorHAnsi" w:hAnsiTheme="minorHAnsi" w:cstheme="majorHAnsi"/>
+          <w:i/>
+          <w:sz w:val="24"/>
+          <w:szCs w:val="24"/>
+        </w:rPr>
+        <w:t xml:space="preserve"> on the next page</w:t>
+      </w:r>
+    </w:p>
+    <w:p>
+      <w:pPr>
+        <w:spacing w:after="0" w:line="240" w:lineRule="auto"/>
+        <w:rPr>
+          <w:rFonts w:asciiTheme="minorHAnsi" w:hAnsiTheme="minorHAnsi" w:cstheme="majorHAnsi"/>
           <w:sz w:val="24"/>
           <w:szCs w:val="24"/>
           <w:u w:val="single"/>
         </w:rPr>
       </w:pPr>
-      <w:r>
-        <w:rPr>
-          <w:rFonts w:asciiTheme="minorHAnsi" w:hAnsiTheme="minorHAnsi" w:cstheme="majorHAnsi"/>
-          <w:sz w:val="24"/>
-          <w:szCs w:val="24"/>
-          <w:u w:val="single"/>
-        </w:rPr>
-        <w:t>Views</w:t>
-      </w:r>
       <w:bookmarkStart w:id="0" w:name="_GoBack"/>
       <w:bookmarkEnd w:id="0"/>
+      <w:r>
+        <w:rPr>
+          <w:rFonts w:asciiTheme="minorHAnsi" w:hAnsiTheme="minorHAnsi" w:cstheme="majorHAnsi"/>
+          <w:sz w:val="24"/>
+          <w:szCs w:val="24"/>
+          <w:u w:val="single"/>
+        </w:rPr>
+        <w:lastRenderedPageBreak/>
+        <w:t>Views</w:t>
+      </w:r>
+      <w:r>
+        <w:rPr>
+          <w:rFonts w:asciiTheme="minorHAnsi" w:hAnsiTheme="minorHAnsi" w:cstheme="majorHAnsi"/>
+          <w:sz w:val="24"/>
+          <w:szCs w:val="24"/>
+          <w:u w:val="single"/>
+        </w:rPr>
+        <w:t xml:space="preserve"> and Controllers</w:t>
+      </w:r>
     </w:p>
     <w:p>
       <w:pPr>
@@ -977,7 +1051,6 @@
           <w:sz w:val="24"/>
           <w:szCs w:val="24"/>
         </w:rPr>
-        <w:lastRenderedPageBreak/>
         <w:t>Add a view that lets users view messages: both sent and received</w:t>
       </w:r>
     </w:p>
@@ -1025,6 +1098,52 @@
           <w:szCs w:val="24"/>
         </w:rPr>
         <w:t>Complete the people and links view- same as above with the hard-coded data</w:t>
+      </w:r>
+    </w:p>
+    <w:p>
+      <w:pPr>
+        <w:spacing w:after="0" w:line="240" w:lineRule="auto"/>
+        <w:ind w:left="360"/>
+        <w:rPr>
+          <w:rFonts w:asciiTheme="minorHAnsi" w:hAnsiTheme="minorHAnsi" w:cstheme="majorHAnsi"/>
+          <w:sz w:val="24"/>
+          <w:szCs w:val="24"/>
+        </w:rPr>
+      </w:pPr>
+    </w:p>
+    <w:p>
+      <w:pPr>
+        <w:spacing w:after="0" w:line="240" w:lineRule="auto"/>
+        <w:ind w:left="360"/>
+        <w:rPr>
+          <w:rFonts w:asciiTheme="minorHAnsi" w:hAnsiTheme="minorHAnsi" w:cstheme="majorHAnsi"/>
+          <w:sz w:val="24"/>
+          <w:szCs w:val="24"/>
+        </w:rPr>
+      </w:pPr>
+      <w:r>
+        <w:rPr>
+          <w:rFonts w:asciiTheme="minorHAnsi" w:hAnsiTheme="minorHAnsi" w:cstheme="majorHAnsi"/>
+          <w:sz w:val="24"/>
+          <w:szCs w:val="24"/>
+        </w:rPr>
+        <w:t xml:space="preserve">For each of the views </w:t>
+      </w:r>
+      <w:r>
+        <w:rPr>
+          <w:rFonts w:asciiTheme="minorHAnsi" w:hAnsiTheme="minorHAnsi" w:cstheme="majorHAnsi"/>
+          <w:sz w:val="24"/>
+          <w:szCs w:val="24"/>
+        </w:rPr>
+        <w:t>above</w:t>
+      </w:r>
+      <w:r>
+        <w:rPr>
+          <w:rFonts w:asciiTheme="minorHAnsi" w:hAnsiTheme="minorHAnsi" w:cstheme="majorHAnsi"/>
+          <w:sz w:val="24"/>
+          <w:szCs w:val="24"/>
+        </w:rPr>
+        <w:t>, add a new controller class, if needed and write the appropriate controller methods</w:t>
       </w:r>
     </w:p>
     <w:p>
@@ -1410,6 +1529,9 @@
     </w:pPr>
     <w:r>
       <w:t>Written by Brian Bird, Lane Community College</w:t>
+    </w:r>
+    <w:r>
+      <w:t>, Fall 2018</w:t>
     </w:r>
   </w:p>
 </w:ftr>
@@ -2171,6 +2293,92 @@
     </w:lvl>
   </w:abstractNum>
   <w:abstractNum w:abstractNumId="6" w15:restartNumberingAfterBreak="0">
+    <w:nsid w:val="4C75693E"/>
+    <w:multiLevelType w:val="hybridMultilevel"/>
+    <w:tmpl w:val="9586A776"/>
+    <w:lvl w:ilvl="0" w:tplc="0409000F">
+      <w:start w:val="1"/>
+      <w:numFmt w:val="decimal"/>
+      <w:lvlText w:val="%1."/>
+      <w:lvlJc w:val="left"/>
+      <w:pPr>
+        <w:ind w:left="720" w:hanging="360"/>
+      </w:pPr>
+    </w:lvl>
+    <w:lvl w:ilvl="1" w:tplc="04090019">
+      <w:start w:val="1"/>
+      <w:numFmt w:val="lowerLetter"/>
+      <w:lvlText w:val="%2."/>
+      <w:lvlJc w:val="left"/>
+      <w:pPr>
+        <w:ind w:left="1440" w:hanging="360"/>
+      </w:pPr>
+    </w:lvl>
+    <w:lvl w:ilvl="2" w:tplc="0409001B">
+      <w:start w:val="1"/>
+      <w:numFmt w:val="lowerRoman"/>
+      <w:lvlText w:val="%3."/>
+      <w:lvlJc w:val="right"/>
+      <w:pPr>
+        <w:ind w:left="2160" w:hanging="180"/>
+      </w:pPr>
+    </w:lvl>
+    <w:lvl w:ilvl="3" w:tplc="0409000F" w:tentative="1">
+      <w:start w:val="1"/>
+      <w:numFmt w:val="decimal"/>
+      <w:lvlText w:val="%4."/>
+      <w:lvlJc w:val="left"/>
+      <w:pPr>
+        <w:ind w:left="2880" w:hanging="360"/>
+      </w:pPr>
+    </w:lvl>
+    <w:lvl w:ilvl="4" w:tplc="04090019" w:tentative="1">
+      <w:start w:val="1"/>
+      <w:numFmt w:val="lowerLetter"/>
+      <w:lvlText w:val="%5."/>
+      <w:lvlJc w:val="left"/>
+      <w:pPr>
+        <w:ind w:left="3600" w:hanging="360"/>
+      </w:pPr>
+    </w:lvl>
+    <w:lvl w:ilvl="5" w:tplc="0409001B" w:tentative="1">
+      <w:start w:val="1"/>
+      <w:numFmt w:val="lowerRoman"/>
+      <w:lvlText w:val="%6."/>
+      <w:lvlJc w:val="right"/>
+      <w:pPr>
+        <w:ind w:left="4320" w:hanging="180"/>
+      </w:pPr>
+    </w:lvl>
+    <w:lvl w:ilvl="6" w:tplc="0409000F" w:tentative="1">
+      <w:start w:val="1"/>
+      <w:numFmt w:val="decimal"/>
+      <w:lvlText w:val="%7."/>
+      <w:lvlJc w:val="left"/>
+      <w:pPr>
+        <w:ind w:left="5040" w:hanging="360"/>
+      </w:pPr>
+    </w:lvl>
+    <w:lvl w:ilvl="7" w:tplc="04090019" w:tentative="1">
+      <w:start w:val="1"/>
+      <w:numFmt w:val="lowerLetter"/>
+      <w:lvlText w:val="%8."/>
+      <w:lvlJc w:val="left"/>
+      <w:pPr>
+        <w:ind w:left="5760" w:hanging="360"/>
+      </w:pPr>
+    </w:lvl>
+    <w:lvl w:ilvl="8" w:tplc="0409001B" w:tentative="1">
+      <w:start w:val="1"/>
+      <w:numFmt w:val="lowerRoman"/>
+      <w:lvlText w:val="%9."/>
+      <w:lvlJc w:val="right"/>
+      <w:pPr>
+        <w:ind w:left="6480" w:hanging="180"/>
+      </w:pPr>
+    </w:lvl>
+  </w:abstractNum>
+  <w:abstractNum w:abstractNumId="7" w15:restartNumberingAfterBreak="0">
     <w:nsid w:val="4FC45785"/>
     <w:multiLevelType w:val="hybridMultilevel"/>
     <w:tmpl w:val="7F80B682"/>
@@ -2283,7 +2491,7 @@
       </w:rPr>
     </w:lvl>
   </w:abstractNum>
-  <w:abstractNum w:abstractNumId="7" w15:restartNumberingAfterBreak="0">
+  <w:abstractNum w:abstractNumId="8" w15:restartNumberingAfterBreak="0">
     <w:nsid w:val="50ED681A"/>
     <w:multiLevelType w:val="hybridMultilevel"/>
     <w:tmpl w:val="EB3AB51E"/>
@@ -2396,7 +2604,7 @@
       </w:rPr>
     </w:lvl>
   </w:abstractNum>
-  <w:abstractNum w:abstractNumId="8" w15:restartNumberingAfterBreak="0">
+  <w:abstractNum w:abstractNumId="9" w15:restartNumberingAfterBreak="0">
     <w:nsid w:val="595858D7"/>
     <w:multiLevelType w:val="hybridMultilevel"/>
     <w:tmpl w:val="FA60D374"/>
@@ -2485,7 +2693,7 @@
       </w:pPr>
     </w:lvl>
   </w:abstractNum>
-  <w:abstractNum w:abstractNumId="9" w15:restartNumberingAfterBreak="0">
+  <w:abstractNum w:abstractNumId="10" w15:restartNumberingAfterBreak="0">
     <w:nsid w:val="7B0D6C3D"/>
     <w:multiLevelType w:val="hybridMultilevel"/>
     <w:tmpl w:val="8314363A"/>
@@ -2572,13 +2780,13 @@
     </w:lvl>
   </w:abstractNum>
   <w:num w:numId="1">
-    <w:abstractNumId w:val="8"/>
+    <w:abstractNumId w:val="9"/>
   </w:num>
   <w:num w:numId="2">
     <w:abstractNumId w:val="0"/>
   </w:num>
   <w:num w:numId="3">
-    <w:abstractNumId w:val="9"/>
+    <w:abstractNumId w:val="10"/>
   </w:num>
   <w:num w:numId="4">
     <w:abstractNumId w:val="1"/>
@@ -2587,19 +2795,22 @@
     <w:abstractNumId w:val="3"/>
   </w:num>
   <w:num w:numId="6">
-    <w:abstractNumId w:val="7"/>
+    <w:abstractNumId w:val="8"/>
   </w:num>
   <w:num w:numId="7">
     <w:abstractNumId w:val="4"/>
   </w:num>
   <w:num w:numId="8">
-    <w:abstractNumId w:val="6"/>
+    <w:abstractNumId w:val="7"/>
   </w:num>
   <w:num w:numId="9">
     <w:abstractNumId w:val="2"/>
   </w:num>
   <w:num w:numId="10">
     <w:abstractNumId w:val="5"/>
+  </w:num>
+  <w:num w:numId="11">
+    <w:abstractNumId w:val="6"/>
   </w:num>
 </w:numbering>
 </file>

</xml_diff>

<commit_message>
Removed some lab requirements
Removed replies from group A
Removed comments and ratings from group B
</commit_message>
<xml_diff>
--- a/Labs/Lab02/Lab2AInstructions_CS295N.docx
+++ b/Labs/Lab02/Lab2AInstructions_CS295N.docx
@@ -491,19 +491,23 @@
         <w:spacing w:after="0" w:line="240" w:lineRule="auto"/>
         <w:rPr>
           <w:rFonts w:asciiTheme="minorHAnsi" w:hAnsiTheme="minorHAnsi" w:cstheme="majorHAnsi"/>
-          <w:sz w:val="24"/>
-          <w:szCs w:val="24"/>
-        </w:rPr>
-      </w:pPr>
+          <w:strike/>
+          <w:sz w:val="24"/>
+          <w:szCs w:val="24"/>
+        </w:rPr>
+      </w:pPr>
+      <w:bookmarkStart w:id="0" w:name="_GoBack"/>
       <w:r>
         <w:rPr>
           <w:rFonts w:asciiTheme="minorHAnsi" w:hAnsiTheme="minorHAnsi" w:cstheme="majorHAnsi"/>
+          <w:strike/>
           <w:sz w:val="24"/>
           <w:szCs w:val="24"/>
         </w:rPr>
         <w:t>Messages can have replies and replies can have replies</w:t>
       </w:r>
     </w:p>
+    <w:bookmarkEnd w:id="0"/>
     <w:p>
       <w:pPr>
         <w:spacing w:after="0" w:line="240" w:lineRule="auto"/>
@@ -961,8 +965,6 @@
           <w:u w:val="single"/>
         </w:rPr>
       </w:pPr>
-      <w:bookmarkStart w:id="0" w:name="_GoBack"/>
-      <w:bookmarkEnd w:id="0"/>
       <w:r>
         <w:rPr>
           <w:rFonts w:asciiTheme="minorHAnsi" w:hAnsiTheme="minorHAnsi" w:cstheme="majorHAnsi"/>
@@ -1064,13 +1066,15 @@
         <w:spacing w:after="0" w:line="240" w:lineRule="auto"/>
         <w:rPr>
           <w:rFonts w:asciiTheme="minorHAnsi" w:hAnsiTheme="minorHAnsi"/>
-          <w:sz w:val="24"/>
-          <w:szCs w:val="24"/>
-        </w:rPr>
-      </w:pPr>
-      <w:r>
-        <w:rPr>
-          <w:rFonts w:asciiTheme="minorHAnsi" w:hAnsiTheme="minorHAnsi"/>
+          <w:strike/>
+          <w:sz w:val="24"/>
+          <w:szCs w:val="24"/>
+        </w:rPr>
+      </w:pPr>
+      <w:r>
+        <w:rPr>
+          <w:rFonts w:asciiTheme="minorHAnsi" w:hAnsiTheme="minorHAnsi"/>
+          <w:strike/>
           <w:sz w:val="24"/>
           <w:szCs w:val="24"/>
         </w:rPr>
@@ -1087,13 +1091,15 @@
         <w:spacing w:after="0" w:line="240" w:lineRule="auto"/>
         <w:rPr>
           <w:rFonts w:asciiTheme="minorHAnsi" w:hAnsiTheme="minorHAnsi"/>
-          <w:sz w:val="24"/>
-          <w:szCs w:val="24"/>
-        </w:rPr>
-      </w:pPr>
-      <w:r>
-        <w:rPr>
-          <w:rFonts w:asciiTheme="minorHAnsi" w:hAnsiTheme="minorHAnsi"/>
+          <w:strike/>
+          <w:sz w:val="24"/>
+          <w:szCs w:val="24"/>
+        </w:rPr>
+      </w:pPr>
+      <w:r>
+        <w:rPr>
+          <w:rFonts w:asciiTheme="minorHAnsi" w:hAnsiTheme="minorHAnsi"/>
+          <w:strike/>
           <w:sz w:val="24"/>
           <w:szCs w:val="24"/>
         </w:rPr>
@@ -1127,23 +1133,7 @@
           <w:sz w:val="24"/>
           <w:szCs w:val="24"/>
         </w:rPr>
-        <w:t xml:space="preserve">For each of the views </w:t>
-      </w:r>
-      <w:r>
-        <w:rPr>
-          <w:rFonts w:asciiTheme="minorHAnsi" w:hAnsiTheme="minorHAnsi" w:cstheme="majorHAnsi"/>
-          <w:sz w:val="24"/>
-          <w:szCs w:val="24"/>
-        </w:rPr>
-        <w:t>above</w:t>
-      </w:r>
-      <w:r>
-        <w:rPr>
-          <w:rFonts w:asciiTheme="minorHAnsi" w:hAnsiTheme="minorHAnsi" w:cstheme="majorHAnsi"/>
-          <w:sz w:val="24"/>
-          <w:szCs w:val="24"/>
-        </w:rPr>
-        <w:t>, add a new controller class, if needed and write the appropriate controller methods</w:t>
+        <w:t>For each of the views above, add a new controller class, if needed and write the appropriate controller methods</w:t>
       </w:r>
     </w:p>
     <w:p>

</xml_diff>

<commit_message>
Clarified instructions, added rubric
</commit_message>
<xml_diff>
--- a/Labs/Lab02/Lab2AInstructions_CS295N.docx
+++ b/Labs/Lab02/Lab2AInstructions_CS295N.docx
@@ -496,7 +496,6 @@
           <w:szCs w:val="24"/>
         </w:rPr>
       </w:pPr>
-      <w:bookmarkStart w:id="0" w:name="_GoBack"/>
       <w:r>
         <w:rPr>
           <w:rFonts w:asciiTheme="minorHAnsi" w:hAnsiTheme="minorHAnsi" w:cstheme="majorHAnsi"/>
@@ -507,7 +506,6 @@
         <w:t>Messages can have replies and replies can have replies</w:t>
       </w:r>
     </w:p>
-    <w:bookmarkEnd w:id="0"/>
     <w:p>
       <w:pPr>
         <w:spacing w:after="0" w:line="240" w:lineRule="auto"/>
@@ -730,7 +728,43 @@
           <w:sz w:val="24"/>
           <w:szCs w:val="24"/>
         </w:rPr>
-        <w:t>se UML diagraming software like</w:t>
+        <w:t xml:space="preserve">se </w:t>
+      </w:r>
+      <w:r>
+        <w:rPr>
+          <w:rFonts w:ascii="Times New Roman" w:hAnsi="Times New Roman"/>
+          <w:color w:val="000000"/>
+          <w:sz w:val="24"/>
+          <w:szCs w:val="24"/>
+        </w:rPr>
+        <w:t xml:space="preserve">a </w:t>
+      </w:r>
+      <w:r>
+        <w:rPr>
+          <w:rFonts w:ascii="Times New Roman" w:hAnsi="Times New Roman"/>
+          <w:color w:val="000000"/>
+          <w:sz w:val="24"/>
+          <w:szCs w:val="24"/>
+        </w:rPr>
+        <w:t xml:space="preserve">UML diagraming software </w:t>
+      </w:r>
+      <w:r>
+        <w:rPr>
+          <w:rFonts w:ascii="Times New Roman" w:hAnsi="Times New Roman"/>
+          <w:color w:val="000000"/>
+          <w:sz w:val="24"/>
+          <w:szCs w:val="24"/>
+        </w:rPr>
+        <w:t xml:space="preserve">tool </w:t>
+      </w:r>
+      <w:r>
+        <w:rPr>
+          <w:rFonts w:ascii="Times New Roman" w:hAnsi="Times New Roman"/>
+          <w:color w:val="000000"/>
+          <w:sz w:val="24"/>
+          <w:szCs w:val="24"/>
+        </w:rPr>
+        <w:t>like</w:t>
       </w:r>
       <w:r>
         <w:rPr>
@@ -760,6 +794,7 @@
           <w:szCs w:val="24"/>
         </w:rPr>
       </w:pPr>
+      <w:proofErr w:type="spellStart"/>
       <w:r>
         <w:rPr>
           <w:rFonts w:ascii="Times New Roman" w:hAnsi="Times New Roman"/>
@@ -767,9 +802,9 @@
           <w:sz w:val="24"/>
           <w:szCs w:val="24"/>
         </w:rPr>
-        <w:t xml:space="preserve"> </w:t>
-      </w:r>
-      <w:proofErr w:type="spellStart"/>
+        <w:t>UMLet</w:t>
+      </w:r>
+      <w:proofErr w:type="spellEnd"/>
       <w:r>
         <w:rPr>
           <w:rFonts w:ascii="Times New Roman" w:hAnsi="Times New Roman"/>
@@ -777,9 +812,8 @@
           <w:sz w:val="24"/>
           <w:szCs w:val="24"/>
         </w:rPr>
-        <w:t>UMLet</w:t>
-      </w:r>
-      <w:proofErr w:type="spellEnd"/>
+        <w:t xml:space="preserve"> (Free and easy to use)</w:t>
+      </w:r>
       <w:r>
         <w:rPr>
           <w:rFonts w:ascii="Times New Roman" w:hAnsi="Times New Roman"/>
@@ -826,17 +860,27 @@
           <w:sz w:val="24"/>
           <w:szCs w:val="24"/>
         </w:rPr>
-        <w:t>Star UML</w:t>
-      </w:r>
-      <w:r>
+        <w:t>Visio (available free to students through Microsoft Imagine)</w:t>
+      </w:r>
+    </w:p>
+    <w:p>
+      <w:pPr>
+        <w:pStyle w:val="ListParagraph"/>
+        <w:numPr>
+          <w:ilvl w:val="2"/>
+          <w:numId w:val="11"/>
+        </w:numPr>
+        <w:autoSpaceDE w:val="0"/>
+        <w:autoSpaceDN w:val="0"/>
+        <w:adjustRightInd w:val="0"/>
+        <w:spacing w:after="0" w:line="240" w:lineRule="auto"/>
         <w:rPr>
           <w:rFonts w:ascii="Times New Roman" w:hAnsi="Times New Roman"/>
           <w:color w:val="000000"/>
           <w:sz w:val="24"/>
           <w:szCs w:val="24"/>
         </w:rPr>
-        <w:t xml:space="preserve"> </w:t>
-      </w:r>
+      </w:pPr>
       <w:r>
         <w:rPr>
           <w:rFonts w:ascii="Times New Roman" w:hAnsi="Times New Roman"/>
@@ -844,7 +888,43 @@
           <w:sz w:val="24"/>
           <w:szCs w:val="24"/>
         </w:rPr>
-        <w:t xml:space="preserve">(my favorite), </w:t>
+        <w:t>Star UML</w:t>
+      </w:r>
+      <w:r>
+        <w:rPr>
+          <w:rFonts w:ascii="Times New Roman" w:hAnsi="Times New Roman"/>
+          <w:color w:val="000000"/>
+          <w:sz w:val="24"/>
+          <w:szCs w:val="24"/>
+        </w:rPr>
+        <w:t xml:space="preserve"> </w:t>
+      </w:r>
+      <w:r>
+        <w:rPr>
+          <w:rFonts w:ascii="Times New Roman" w:hAnsi="Times New Roman"/>
+          <w:color w:val="000000"/>
+          <w:sz w:val="24"/>
+          <w:szCs w:val="24"/>
+        </w:rPr>
+        <w:t>(my favorite</w:t>
+      </w:r>
+      <w:r>
+        <w:rPr>
+          <w:rFonts w:ascii="Times New Roman" w:hAnsi="Times New Roman"/>
+          <w:color w:val="000000"/>
+          <w:sz w:val="24"/>
+          <w:szCs w:val="24"/>
+        </w:rPr>
+        <w:t>, but takes a while to learn</w:t>
+      </w:r>
+      <w:r>
+        <w:rPr>
+          <w:rFonts w:ascii="Times New Roman" w:hAnsi="Times New Roman"/>
+          <w:color w:val="000000"/>
+          <w:sz w:val="24"/>
+          <w:szCs w:val="24"/>
+        </w:rPr>
+        <w:t xml:space="preserve">), </w:t>
       </w:r>
       <w:hyperlink r:id="rId8" w:history="1">
         <w:r>
@@ -910,61 +990,42 @@
         <w:spacing w:after="0" w:line="240" w:lineRule="auto"/>
         <w:rPr>
           <w:rFonts w:asciiTheme="minorHAnsi" w:hAnsiTheme="minorHAnsi" w:cstheme="majorHAnsi"/>
-          <w:sz w:val="24"/>
-          <w:szCs w:val="24"/>
-        </w:rPr>
-      </w:pPr>
-    </w:p>
-    <w:p>
-      <w:pPr>
-        <w:spacing w:after="0" w:line="240" w:lineRule="auto"/>
+          <w:i/>
+          <w:sz w:val="24"/>
+          <w:szCs w:val="24"/>
+        </w:rPr>
+      </w:pPr>
+      <w:r>
         <w:rPr>
           <w:rFonts w:asciiTheme="minorHAnsi" w:hAnsiTheme="minorHAnsi" w:cstheme="majorHAnsi"/>
           <w:i/>
           <w:sz w:val="24"/>
           <w:szCs w:val="24"/>
         </w:rPr>
-      </w:pPr>
-    </w:p>
-    <w:p>
-      <w:pPr>
-        <w:spacing w:after="0" w:line="240" w:lineRule="auto"/>
+        <w:t>More</w:t>
+      </w:r>
+      <w:r>
         <w:rPr>
           <w:rFonts w:asciiTheme="minorHAnsi" w:hAnsiTheme="minorHAnsi" w:cstheme="majorHAnsi"/>
           <w:i/>
           <w:sz w:val="24"/>
           <w:szCs w:val="24"/>
         </w:rPr>
-      </w:pPr>
-      <w:r>
+        <w:t xml:space="preserve"> on the next page</w:t>
+      </w:r>
+    </w:p>
+    <w:p>
+      <w:pPr>
+        <w:spacing w:after="0" w:line="240" w:lineRule="auto"/>
         <w:rPr>
           <w:rFonts w:asciiTheme="minorHAnsi" w:hAnsiTheme="minorHAnsi" w:cstheme="majorHAnsi"/>
-          <w:i/>
-          <w:sz w:val="24"/>
-          <w:szCs w:val="24"/>
-        </w:rPr>
-        <w:t>More</w:t>
-      </w:r>
-      <w:r>
-        <w:rPr>
-          <w:rFonts w:asciiTheme="minorHAnsi" w:hAnsiTheme="minorHAnsi" w:cstheme="majorHAnsi"/>
-          <w:i/>
-          <w:sz w:val="24"/>
-          <w:szCs w:val="24"/>
-        </w:rPr>
-        <w:t xml:space="preserve"> on the next page</w:t>
-      </w:r>
-    </w:p>
-    <w:p>
-      <w:pPr>
-        <w:spacing w:after="0" w:line="240" w:lineRule="auto"/>
-        <w:rPr>
-          <w:rFonts w:asciiTheme="minorHAnsi" w:hAnsiTheme="minorHAnsi" w:cstheme="majorHAnsi"/>
           <w:sz w:val="24"/>
           <w:szCs w:val="24"/>
           <w:u w:val="single"/>
         </w:rPr>
       </w:pPr>
+      <w:bookmarkStart w:id="0" w:name="_GoBack"/>
+      <w:bookmarkEnd w:id="0"/>
       <w:r>
         <w:rPr>
           <w:rFonts w:asciiTheme="minorHAnsi" w:hAnsiTheme="minorHAnsi" w:cstheme="majorHAnsi"/>
@@ -1232,81 +1293,63 @@
           <w:sz w:val="24"/>
           <w:szCs w:val="24"/>
         </w:rPr>
-        <w:t>A document containing screen-</w:t>
-      </w:r>
-      <w:r>
-        <w:rPr>
-          <w:rFonts w:asciiTheme="minorHAnsi" w:hAnsiTheme="minorHAnsi"/>
-          <w:sz w:val="24"/>
-          <w:szCs w:val="24"/>
-        </w:rPr>
-        <w:t xml:space="preserve">shots </w:t>
-      </w:r>
-      <w:r>
-        <w:rPr>
-          <w:rFonts w:asciiTheme="minorHAnsi" w:hAnsiTheme="minorHAnsi"/>
-          <w:sz w:val="24"/>
-          <w:szCs w:val="24"/>
-        </w:rPr>
-        <w:t>of</w:t>
-      </w:r>
-      <w:r>
-        <w:rPr>
-          <w:rFonts w:asciiTheme="minorHAnsi" w:hAnsiTheme="minorHAnsi"/>
-          <w:sz w:val="24"/>
-          <w:szCs w:val="24"/>
-        </w:rPr>
-        <w:t xml:space="preserve"> the </w:t>
-      </w:r>
-      <w:r>
-        <w:rPr>
-          <w:rFonts w:asciiTheme="minorHAnsi" w:hAnsiTheme="minorHAnsi"/>
-          <w:sz w:val="24"/>
-          <w:szCs w:val="24"/>
-        </w:rPr>
-        <w:t>web app in exercise running in your browser</w:t>
-      </w:r>
-      <w:r>
-        <w:rPr>
-          <w:rFonts w:asciiTheme="minorHAnsi" w:hAnsiTheme="minorHAnsi"/>
-          <w:sz w:val="24"/>
-          <w:szCs w:val="24"/>
-        </w:rPr>
-        <w:t>. (please use .</w:t>
-      </w:r>
-      <w:proofErr w:type="spellStart"/>
-      <w:r>
-        <w:rPr>
-          <w:rFonts w:asciiTheme="minorHAnsi" w:hAnsiTheme="minorHAnsi"/>
-          <w:sz w:val="24"/>
-          <w:szCs w:val="24"/>
-        </w:rPr>
-        <w:t>docx</w:t>
-      </w:r>
-      <w:proofErr w:type="spellEnd"/>
-      <w:r>
-        <w:rPr>
-          <w:rFonts w:asciiTheme="minorHAnsi" w:hAnsiTheme="minorHAnsi"/>
-          <w:sz w:val="24"/>
-          <w:szCs w:val="24"/>
-        </w:rPr>
-        <w:t xml:space="preserve"> </w:t>
-      </w:r>
-      <w:r>
-        <w:rPr>
-          <w:rFonts w:asciiTheme="minorHAnsi" w:hAnsiTheme="minorHAnsi"/>
-          <w:sz w:val="24"/>
-          <w:szCs w:val="24"/>
-        </w:rPr>
-        <w:t xml:space="preserve">or .pdf </w:t>
-      </w:r>
-      <w:r>
-        <w:rPr>
-          <w:rFonts w:asciiTheme="minorHAnsi" w:hAnsiTheme="minorHAnsi"/>
-          <w:sz w:val="24"/>
-          <w:szCs w:val="24"/>
-        </w:rPr>
-        <w:t>format)</w:t>
+        <w:t>A zip file containing</w:t>
+      </w:r>
+      <w:r>
+        <w:rPr>
+          <w:rFonts w:asciiTheme="minorHAnsi" w:hAnsiTheme="minorHAnsi"/>
+          <w:sz w:val="24"/>
+          <w:szCs w:val="24"/>
+        </w:rPr>
+        <w:t xml:space="preserve"> your web app’s Visual Studio solution folder.</w:t>
+      </w:r>
+      <w:r>
+        <w:rPr>
+          <w:rFonts w:asciiTheme="minorHAnsi" w:hAnsiTheme="minorHAnsi"/>
+          <w:sz w:val="24"/>
+          <w:szCs w:val="24"/>
+        </w:rPr>
+        <w:br/>
+      </w:r>
+      <w:r>
+        <w:rPr>
+          <w:rFonts w:asciiTheme="minorHAnsi" w:hAnsiTheme="minorHAnsi"/>
+          <w:sz w:val="24"/>
+          <w:szCs w:val="24"/>
+        </w:rPr>
+        <w:t xml:space="preserve">Or, a link to a repository containing your web </w:t>
+      </w:r>
+      <w:r>
+        <w:rPr>
+          <w:rFonts w:asciiTheme="minorHAnsi" w:hAnsiTheme="minorHAnsi"/>
+          <w:sz w:val="24"/>
+          <w:szCs w:val="24"/>
+        </w:rPr>
+        <w:t>app’s</w:t>
+      </w:r>
+      <w:r>
+        <w:rPr>
+          <w:rFonts w:asciiTheme="minorHAnsi" w:hAnsiTheme="minorHAnsi"/>
+          <w:sz w:val="24"/>
+          <w:szCs w:val="24"/>
+        </w:rPr>
+        <w:t xml:space="preserve"> source code. You can put the link on </w:t>
+      </w:r>
+      <w:r>
+        <w:rPr>
+          <w:rFonts w:asciiTheme="minorHAnsi" w:hAnsiTheme="minorHAnsi"/>
+          <w:sz w:val="24"/>
+          <w:szCs w:val="24"/>
+        </w:rPr>
+        <w:t>the same document with the report on your tutorial exercise</w:t>
+      </w:r>
+      <w:r>
+        <w:rPr>
+          <w:rFonts w:asciiTheme="minorHAnsi" w:hAnsiTheme="minorHAnsi"/>
+          <w:sz w:val="24"/>
+          <w:szCs w:val="24"/>
+        </w:rPr>
+        <w:t>.</w:t>
       </w:r>
     </w:p>
     <w:p>
@@ -1328,85 +1371,71 @@
           <w:sz w:val="24"/>
           <w:szCs w:val="24"/>
         </w:rPr>
-        <w:t>A zip file containing</w:t>
-      </w:r>
-      <w:r>
-        <w:rPr>
-          <w:rFonts w:asciiTheme="minorHAnsi" w:hAnsiTheme="minorHAnsi"/>
-          <w:sz w:val="24"/>
-          <w:szCs w:val="24"/>
-        </w:rPr>
-        <w:t xml:space="preserve"> your web app’s Visual Studio solution folder.</w:t>
-      </w:r>
-      <w:r>
-        <w:rPr>
-          <w:rFonts w:asciiTheme="minorHAnsi" w:hAnsiTheme="minorHAnsi"/>
-          <w:sz w:val="24"/>
-          <w:szCs w:val="24"/>
-        </w:rPr>
-        <w:br/>
-      </w:r>
-      <w:r>
-        <w:rPr>
-          <w:rFonts w:asciiTheme="minorHAnsi" w:hAnsiTheme="minorHAnsi"/>
-          <w:sz w:val="24"/>
-          <w:szCs w:val="24"/>
-        </w:rPr>
-        <w:t xml:space="preserve">Or, a link to a repository containing your web </w:t>
-      </w:r>
-      <w:r>
-        <w:rPr>
-          <w:rFonts w:asciiTheme="minorHAnsi" w:hAnsiTheme="minorHAnsi"/>
-          <w:sz w:val="24"/>
-          <w:szCs w:val="24"/>
-        </w:rPr>
-        <w:t>app’s</w:t>
-      </w:r>
-      <w:r>
-        <w:rPr>
-          <w:rFonts w:asciiTheme="minorHAnsi" w:hAnsiTheme="minorHAnsi"/>
-          <w:sz w:val="24"/>
-          <w:szCs w:val="24"/>
-        </w:rPr>
-        <w:t xml:space="preserve"> source code. You can put the link on </w:t>
-      </w:r>
-      <w:r>
-        <w:rPr>
-          <w:rFonts w:asciiTheme="minorHAnsi" w:hAnsiTheme="minorHAnsi"/>
-          <w:sz w:val="24"/>
-          <w:szCs w:val="24"/>
-        </w:rPr>
-        <w:t>the same document with the report on your tutorial exercise</w:t>
-      </w:r>
-      <w:r>
-        <w:rPr>
-          <w:rFonts w:asciiTheme="minorHAnsi" w:hAnsiTheme="minorHAnsi"/>
-          <w:sz w:val="24"/>
-          <w:szCs w:val="24"/>
-        </w:rPr>
-        <w:t>.</w:t>
-      </w:r>
-    </w:p>
-    <w:p>
-      <w:pPr>
-        <w:numPr>
-          <w:ilvl w:val="0"/>
-          <w:numId w:val="4"/>
-        </w:numPr>
-        <w:spacing w:after="0"/>
-        <w:rPr>
-          <w:rFonts w:asciiTheme="minorHAnsi" w:hAnsiTheme="minorHAnsi"/>
-          <w:sz w:val="24"/>
-          <w:szCs w:val="24"/>
-        </w:rPr>
-      </w:pPr>
-      <w:r>
-        <w:rPr>
-          <w:rFonts w:asciiTheme="minorHAnsi" w:hAnsiTheme="minorHAnsi"/>
-          <w:sz w:val="24"/>
-          <w:szCs w:val="24"/>
-        </w:rPr>
-        <w:t>A code review of your lab partner’s work. (You do this after your lab partner submits items 1 and 2 and you review them.)</w:t>
+        <w:t xml:space="preserve">A code review of your lab partner’s work. (You do this after your lab partner submits item 1 </w:t>
+      </w:r>
+      <w:r>
+        <w:rPr>
+          <w:rFonts w:asciiTheme="minorHAnsi" w:hAnsiTheme="minorHAnsi"/>
+          <w:sz w:val="24"/>
+          <w:szCs w:val="24"/>
+        </w:rPr>
+        <w:t xml:space="preserve">above </w:t>
+      </w:r>
+      <w:r>
+        <w:rPr>
+          <w:rFonts w:asciiTheme="minorHAnsi" w:hAnsiTheme="minorHAnsi"/>
+          <w:sz w:val="24"/>
+          <w:szCs w:val="24"/>
+        </w:rPr>
+        <w:t xml:space="preserve">and you </w:t>
+      </w:r>
+      <w:r>
+        <w:rPr>
+          <w:rFonts w:asciiTheme="minorHAnsi" w:hAnsiTheme="minorHAnsi"/>
+          <w:sz w:val="24"/>
+          <w:szCs w:val="24"/>
+        </w:rPr>
+        <w:t xml:space="preserve">have </w:t>
+      </w:r>
+      <w:r>
+        <w:rPr>
+          <w:rFonts w:asciiTheme="minorHAnsi" w:hAnsiTheme="minorHAnsi"/>
+          <w:sz w:val="24"/>
+          <w:szCs w:val="24"/>
+        </w:rPr>
+        <w:t>review</w:t>
+      </w:r>
+      <w:r>
+        <w:rPr>
+          <w:rFonts w:asciiTheme="minorHAnsi" w:hAnsiTheme="minorHAnsi"/>
+          <w:sz w:val="24"/>
+          <w:szCs w:val="24"/>
+        </w:rPr>
+        <w:t>ed</w:t>
+      </w:r>
+      <w:r>
+        <w:rPr>
+          <w:rFonts w:asciiTheme="minorHAnsi" w:hAnsiTheme="minorHAnsi"/>
+          <w:sz w:val="24"/>
+          <w:szCs w:val="24"/>
+        </w:rPr>
+        <w:t xml:space="preserve"> </w:t>
+      </w:r>
+      <w:r>
+        <w:rPr>
+          <w:rFonts w:asciiTheme="minorHAnsi" w:hAnsiTheme="minorHAnsi"/>
+          <w:sz w:val="24"/>
+          <w:szCs w:val="24"/>
+        </w:rPr>
+        <w:t>it</w:t>
+      </w:r>
+      <w:r>
+        <w:rPr>
+          <w:rFonts w:asciiTheme="minorHAnsi" w:hAnsiTheme="minorHAnsi"/>
+          <w:sz w:val="24"/>
+          <w:szCs w:val="24"/>
+        </w:rPr>
+        <w:t>.)</w:t>
       </w:r>
     </w:p>
     <w:p>
@@ -1447,7 +1476,7 @@
           <w:sz w:val="24"/>
           <w:szCs w:val="24"/>
         </w:rPr>
-        <w:t>Items 1 and 2 above, but revised as needed.</w:t>
+        <w:t>Items 1 above, but revised as needed.</w:t>
       </w:r>
     </w:p>
     <w:p>
@@ -1469,7 +1498,23 @@
           <w:sz w:val="24"/>
           <w:szCs w:val="24"/>
         </w:rPr>
-        <w:t>The code review of your work (the one done by your lab partner) with the second column (“Production”) completed by you.</w:t>
+        <w:t xml:space="preserve">The code review your </w:t>
+      </w:r>
+      <w:r>
+        <w:rPr>
+          <w:rFonts w:asciiTheme="minorHAnsi" w:hAnsiTheme="minorHAnsi"/>
+          <w:sz w:val="24"/>
+          <w:szCs w:val="24"/>
+        </w:rPr>
+        <w:t xml:space="preserve">lab partner did of your </w:t>
+      </w:r>
+      <w:r>
+        <w:rPr>
+          <w:rFonts w:asciiTheme="minorHAnsi" w:hAnsiTheme="minorHAnsi"/>
+          <w:sz w:val="24"/>
+          <w:szCs w:val="24"/>
+        </w:rPr>
+        <w:t>work with the second column (“Production”) completed by you.</w:t>
       </w:r>
     </w:p>
     <w:sectPr>

</xml_diff>